<commit_message>
Added details view and functionality
</commit_message>
<xml_diff>
--- a/Lab/Exam-prep/AuctionHouse/AuctionHouse.docx
+++ b/Lab/Exam-prep/AuctionHouse/AuctionHouse.docx
@@ -3710,11 +3710,13 @@
       <w:pPr>
         <w:rPr>
           <w:rFonts w:cstheme="minorHAnsi"/>
-        </w:rPr>
-      </w:pPr>
-      <w:r>
-        <w:rPr>
-          <w:rFonts w:cstheme="minorHAnsi"/>
+          <w:color w:val="92D050"/>
+        </w:rPr>
+      </w:pPr>
+      <w:r>
+        <w:rPr>
+          <w:rFonts w:cstheme="minorHAnsi"/>
+          <w:color w:val="92D050"/>
         </w:rPr>
         <w:t xml:space="preserve">List of all </w:t>
       </w:r>
@@ -3722,12 +3724,14 @@
         <w:rPr>
           <w:rFonts w:cstheme="minorHAnsi"/>
           <w:b/>
+          <w:color w:val="92D050"/>
         </w:rPr>
         <w:t>auctions</w:t>
       </w:r>
       <w:r>
         <w:rPr>
           <w:rFonts w:cstheme="minorHAnsi"/>
+          <w:color w:val="92D050"/>
         </w:rPr>
         <w:t xml:space="preserve">. </w:t>
       </w:r>
@@ -3735,12 +3739,14 @@
         <w:rPr>
           <w:rFonts w:cstheme="minorHAnsi"/>
           <w:b/>
+          <w:color w:val="92D050"/>
         </w:rPr>
         <w:t>Each</w:t>
       </w:r>
       <w:r>
         <w:rPr>
           <w:rFonts w:cstheme="minorHAnsi"/>
+          <w:color w:val="92D050"/>
         </w:rPr>
         <w:t xml:space="preserve"> </w:t>
       </w:r>
@@ -3748,61 +3754,64 @@
         <w:rPr>
           <w:rFonts w:cstheme="minorHAnsi"/>
           <w:b/>
+          <w:color w:val="92D050"/>
         </w:rPr>
         <w:t>auction</w:t>
       </w:r>
       <w:r>
         <w:rPr>
           <w:rFonts w:cstheme="minorHAnsi"/>
+          <w:color w:val="92D050"/>
         </w:rPr>
         <w:t xml:space="preserve"> </w:t>
       </w:r>
       <w:r>
         <w:rPr>
           <w:rFonts w:cstheme="minorHAnsi"/>
+          <w:color w:val="92D050"/>
         </w:rPr>
         <w:t>is shown with its title and current price</w:t>
       </w:r>
       <w:r>
         <w:rPr>
           <w:rFonts w:cstheme="minorHAnsi"/>
-        </w:rPr>
-        <w:t xml:space="preserve">, </w:t>
-      </w:r>
-      <w:r>
-        <w:rPr>
-          <w:rFonts w:cstheme="minorHAnsi"/>
-        </w:rPr>
-        <w:t xml:space="preserve">as well as the </w:t>
-      </w:r>
-      <w:r>
-        <w:rPr>
-          <w:rFonts w:cstheme="minorHAnsi"/>
-          <w:b/>
+          <w:color w:val="92D050"/>
+        </w:rPr>
+        <w:t xml:space="preserve">, as well as the </w:t>
+      </w:r>
+      <w:r>
+        <w:rPr>
+          <w:rFonts w:cstheme="minorHAnsi"/>
+          <w:b/>
+          <w:color w:val="92D050"/>
         </w:rPr>
         <w:t>Details</w:t>
       </w:r>
       <w:r>
         <w:rPr>
           <w:rFonts w:cstheme="minorHAnsi"/>
+          <w:color w:val="92D050"/>
         </w:rPr>
         <w:t xml:space="preserve"> button that leads to the details page for the s</w:t>
       </w:r>
       <w:r>
         <w:rPr>
           <w:rFonts w:cstheme="minorHAnsi"/>
+          <w:color w:val="92D050"/>
         </w:rPr>
         <w:t>pecific</w:t>
       </w:r>
       <w:r>
         <w:rPr>
           <w:rFonts w:cstheme="minorHAnsi"/>
+          <w:color w:val="92D050"/>
         </w:rPr>
         <w:t xml:space="preserve"> auction</w:t>
       </w:r>
       <w:r>
         <w:rPr>
           <w:rFonts w:cstheme="minorHAnsi"/>
+          <w:color w:val="92D050"/>
         </w:rPr>
         <w:t>.</w:t>
       </w:r>
@@ -4039,19 +4048,15 @@
       <w:pPr>
         <w:rPr>
           <w:rFonts w:cstheme="minorHAnsi"/>
-        </w:rPr>
-      </w:pPr>
-      <w:r>
-        <w:rPr>
-          <w:rFonts w:cstheme="minorHAnsi"/>
-        </w:rPr>
-        <w:t>Information about the auction</w:t>
-      </w:r>
-      <w:r>
-        <w:rPr>
-          <w:rFonts w:cstheme="minorHAnsi"/>
-        </w:rPr>
-        <w:t>:</w:t>
+          <w:color w:val="92D050"/>
+        </w:rPr>
+      </w:pPr>
+      <w:r>
+        <w:rPr>
+          <w:rFonts w:cstheme="minorHAnsi"/>
+          <w:color w:val="92D050"/>
+        </w:rPr>
+        <w:t>Information about the auction:</w:t>
       </w:r>
     </w:p>
     <w:p>
@@ -4064,12 +4069,14 @@
         <w:rPr>
           <w:rFonts w:cstheme="minorHAnsi"/>
           <w:b/>
-        </w:rPr>
-      </w:pPr>
-      <w:r>
-        <w:rPr>
-          <w:rFonts w:cstheme="minorHAnsi"/>
-          <w:b/>
+          <w:color w:val="92D050"/>
+        </w:rPr>
+      </w:pPr>
+      <w:r>
+        <w:rPr>
+          <w:rFonts w:cstheme="minorHAnsi"/>
+          <w:b/>
+          <w:color w:val="92D050"/>
         </w:rPr>
         <w:t>Title</w:t>
       </w:r>
@@ -4084,11 +4091,13 @@
         <w:rPr>
           <w:rFonts w:cstheme="minorHAnsi"/>
           <w:b/>
-        </w:rPr>
-      </w:pPr>
-      <w:r>
-        <w:rPr>
-          <w:b/>
+          <w:color w:val="92D050"/>
+        </w:rPr>
+      </w:pPr>
+      <w:r>
+        <w:rPr>
+          <w:b/>
+          <w:color w:val="92D050"/>
         </w:rPr>
         <w:t>Category</w:t>
       </w:r>
@@ -4104,12 +4113,14 @@
           <w:rStyle w:val="jlqj4b"/>
           <w:rFonts w:cstheme="minorHAnsi"/>
           <w:b/>
-        </w:rPr>
-      </w:pPr>
-      <w:r>
-        <w:rPr>
-          <w:rStyle w:val="jlqj4b"/>
-          <w:b/>
+          <w:color w:val="92D050"/>
+        </w:rPr>
+      </w:pPr>
+      <w:r>
+        <w:rPr>
+          <w:rStyle w:val="jlqj4b"/>
+          <w:b/>
+          <w:color w:val="92D050"/>
           <w:lang w:val="en"/>
         </w:rPr>
         <w:t>Description</w:t>
@@ -4126,12 +4137,14 @@
           <w:rStyle w:val="jlqj4b"/>
           <w:rFonts w:cstheme="minorHAnsi"/>
           <w:b/>
-        </w:rPr>
-      </w:pPr>
-      <w:r>
-        <w:rPr>
-          <w:rStyle w:val="jlqj4b"/>
-          <w:b/>
+          <w:color w:val="92D050"/>
+        </w:rPr>
+      </w:pPr>
+      <w:r>
+        <w:rPr>
+          <w:rStyle w:val="jlqj4b"/>
+          <w:b/>
+          <w:color w:val="92D050"/>
           <w:lang w:val="en"/>
         </w:rPr>
         <w:t>Current price</w:t>

</xml_diff>

<commit_message>
Added auction owner functionality and visualisation.
</commit_message>
<xml_diff>
--- a/Lab/Exam-prep/AuctionHouse/AuctionHouse.docx
+++ b/Lab/Exam-prep/AuctionHouse/AuctionHouse.docx
@@ -4462,11 +4462,13 @@
       <w:pPr>
         <w:rPr>
           <w:rFonts w:cstheme="minorHAnsi"/>
+          <w:color w:val="92D050"/>
         </w:rPr>
       </w:pPr>
       <w:r>
         <w:rPr>
           <w:noProof/>
+          <w:color w:val="92D050"/>
         </w:rPr>
         <w:drawing>
           <wp:inline distT="0" distB="0" distL="0" distR="0" wp14:anchorId="510E5DF0" wp14:editId="146E24E6">
@@ -4532,11 +4534,13 @@
       <w:pPr>
         <w:rPr>
           <w:rFonts w:cstheme="minorHAnsi"/>
-        </w:rPr>
-      </w:pPr>
-      <w:r>
-        <w:rPr>
-          <w:rStyle w:val="jlqj4b"/>
+          <w:color w:val="92D050"/>
+        </w:rPr>
+      </w:pPr>
+      <w:r>
+        <w:rPr>
+          <w:rStyle w:val="jlqj4b"/>
+          <w:color w:val="92D050"/>
           <w:lang w:val="en"/>
         </w:rPr>
         <w:t xml:space="preserve">Also, </w:t>
@@ -4545,6 +4549,7 @@
         <w:rPr>
           <w:rStyle w:val="jlqj4b"/>
           <w:b/>
+          <w:color w:val="92D050"/>
           <w:lang w:val="en"/>
         </w:rPr>
         <w:t>only the author</w:t>
@@ -4552,6 +4557,7 @@
       <w:r>
         <w:rPr>
           <w:rStyle w:val="jlqj4b"/>
+          <w:color w:val="92D050"/>
           <w:lang w:val="en"/>
         </w:rPr>
         <w:t xml:space="preserve"> should see the </w:t>
@@ -4561,6 +4567,7 @@
           <w:rStyle w:val="jlqj4b"/>
           <w:b/>
           <w:bCs/>
+          <w:color w:val="92D050"/>
           <w:lang w:val="en"/>
         </w:rPr>
         <w:t>name</w:t>
@@ -4568,6 +4575,7 @@
       <w:r>
         <w:rPr>
           <w:rStyle w:val="jlqj4b"/>
+          <w:color w:val="92D050"/>
           <w:lang w:val="en"/>
         </w:rPr>
         <w:t xml:space="preserve"> of the current </w:t>
@@ -4577,6 +4585,7 @@
           <w:rStyle w:val="jlqj4b"/>
           <w:b/>
           <w:bCs/>
+          <w:color w:val="92D050"/>
           <w:lang w:val="en"/>
         </w:rPr>
         <w:t>bidder</w:t>
@@ -4584,6 +4593,7 @@
       <w:r>
         <w:rPr>
           <w:rStyle w:val="jlqj4b"/>
+          <w:color w:val="92D050"/>
           <w:lang w:val="en"/>
         </w:rPr>
         <w:t>:</w:t>
@@ -4593,11 +4603,13 @@
       <w:pPr>
         <w:rPr>
           <w:rFonts w:cstheme="minorHAnsi"/>
+          <w:color w:val="92D050"/>
         </w:rPr>
       </w:pPr>
       <w:r>
         <w:rPr>
           <w:noProof/>
+          <w:color w:val="92D050"/>
         </w:rPr>
         <w:drawing>
           <wp:inline distT="0" distB="0" distL="0" distR="0" wp14:anchorId="420A1604" wp14:editId="6E34A586">
@@ -4663,12 +4675,14 @@
       <w:pPr>
         <w:rPr>
           <w:rStyle w:val="jlqj4b"/>
-          <w:lang w:val="en"/>
-        </w:rPr>
-      </w:pPr>
-      <w:r>
-        <w:rPr>
-          <w:rStyle w:val="jlqj4b"/>
+          <w:color w:val="92D050"/>
+          <w:lang w:val="en"/>
+        </w:rPr>
+      </w:pPr>
+      <w:r>
+        <w:rPr>
+          <w:rStyle w:val="jlqj4b"/>
+          <w:color w:val="92D050"/>
           <w:lang w:val="en"/>
         </w:rPr>
         <w:t xml:space="preserve">If there are no bids yet, show the text </w:t>
@@ -4678,6 +4692,7 @@
           <w:rStyle w:val="jlqj4b"/>
           <w:b/>
           <w:bCs/>
+          <w:color w:val="92D050"/>
           <w:lang w:val="en"/>
         </w:rPr>
         <w:t>No bids</w:t>
@@ -4685,6 +4700,7 @@
       <w:r>
         <w:rPr>
           <w:rStyle w:val="jlqj4b"/>
+          <w:color w:val="92D050"/>
           <w:lang w:val="en"/>
         </w:rPr>
         <w:t>:</w:t>
@@ -9876,7 +9892,7 @@
           <wp:effectExtent l="0" t="0" r="0" b="5715"/>
           <wp:wrapSquare wrapText="bothSides"/>
           <wp:docPr id="1" name="Picture 1">
-            <a:hlinkClick xmlns:a="http://schemas.openxmlformats.org/drawingml/2006/main" r:id="rId20"/>
+            <a:hlinkClick xmlns:a="http://schemas.openxmlformats.org/drawingml/2006/main" r:id="rId1"/>
           </wp:docPr>
           <wp:cNvGraphicFramePr>
             <a:graphicFrameLocks xmlns:a="http://schemas.openxmlformats.org/drawingml/2006/main" noChangeAspect="1"/>
@@ -9886,7 +9902,7 @@
               <pic:pic xmlns:pic="http://schemas.openxmlformats.org/drawingml/2006/picture">
                 <pic:nvPicPr>
                   <pic:cNvPr id="1" name="Picture 1">
-                    <a:hlinkClick r:id="rId20"/>
+                    <a:hlinkClick r:id="rId1"/>
                   </pic:cNvPr>
                   <pic:cNvPicPr>
                     <a:picLocks noChangeAspect="1" noChangeArrowheads="1"/>

</xml_diff>

<commit_message>
Details page touches on owners and buyers.
</commit_message>
<xml_diff>
--- a/Lab/Exam-prep/AuctionHouse/AuctionHouse.docx
+++ b/Lab/Exam-prep/AuctionHouse/AuctionHouse.docx
@@ -1693,6 +1693,7 @@
         <w:rPr>
           <w:rFonts w:cstheme="minorHAnsi"/>
           <w:noProof/>
+          <w:color w:val="92D050"/>
           <w:lang w:val="bg-BG"/>
         </w:rPr>
       </w:pPr>
@@ -1700,6 +1701,7 @@
         <w:rPr>
           <w:rFonts w:cstheme="minorHAnsi"/>
           <w:noProof/>
+          <w:color w:val="92D050"/>
           <w:lang w:val="bg-BG"/>
         </w:rPr>
         <w:t>You should make the following validations:</w:t>
@@ -2488,6 +2490,7 @@
           <w:rStyle w:val="jlqj4b"/>
           <w:rFonts w:asciiTheme="minorHAnsi" w:hAnsiTheme="minorHAnsi" w:cstheme="minorHAnsi"/>
           <w:b w:val="0"/>
+          <w:color w:val="92D050"/>
           <w:lang w:val="en"/>
         </w:rPr>
       </w:pPr>
@@ -2496,6 +2499,7 @@
           <w:rStyle w:val="jlqj4b"/>
           <w:rFonts w:asciiTheme="minorHAnsi" w:hAnsiTheme="minorHAnsi" w:cstheme="minorHAnsi"/>
           <w:b w:val="0"/>
+          <w:color w:val="92D050"/>
           <w:lang w:val="en"/>
         </w:rPr>
         <w:t xml:space="preserve">When a user </w:t>
@@ -2504,6 +2508,7 @@
         <w:rPr>
           <w:rStyle w:val="jlqj4b"/>
           <w:rFonts w:asciiTheme="minorHAnsi" w:hAnsiTheme="minorHAnsi" w:cstheme="minorHAnsi"/>
+          <w:color w:val="92D050"/>
           <w:lang w:val="en"/>
         </w:rPr>
         <w:t>bids on an auction</w:t>
@@ -2513,6 +2518,7 @@
           <w:rStyle w:val="jlqj4b"/>
           <w:rFonts w:asciiTheme="minorHAnsi" w:hAnsiTheme="minorHAnsi" w:cstheme="minorHAnsi"/>
           <w:b w:val="0"/>
+          <w:color w:val="92D050"/>
           <w:lang w:val="en"/>
         </w:rPr>
         <w:t xml:space="preserve">, their </w:t>
@@ -2521,6 +2527,7 @@
         <w:rPr>
           <w:rStyle w:val="jlqj4b"/>
           <w:rFonts w:cstheme="minorHAnsi"/>
+          <w:color w:val="92D050"/>
         </w:rPr>
         <w:t>ID</w:t>
       </w:r>
@@ -2529,6 +2536,7 @@
           <w:rStyle w:val="jlqj4b"/>
           <w:rFonts w:asciiTheme="minorHAnsi" w:hAnsiTheme="minorHAnsi" w:cstheme="minorHAnsi"/>
           <w:b w:val="0"/>
+          <w:color w:val="92D050"/>
           <w:lang w:val="en"/>
         </w:rPr>
         <w:t xml:space="preserve"> is</w:t>
@@ -2538,6 +2546,7 @@
           <w:rStyle w:val="jlqj4b"/>
           <w:rFonts w:asciiTheme="minorHAnsi" w:hAnsiTheme="minorHAnsi" w:cstheme="minorHAnsi"/>
           <w:b w:val="0"/>
+          <w:color w:val="92D050"/>
           <w:lang w:val="en"/>
         </w:rPr>
         <w:t xml:space="preserve"> stored in the </w:t>
@@ -2547,6 +2556,7 @@
           <w:rStyle w:val="jlqj4b"/>
           <w:rFonts w:asciiTheme="minorHAnsi" w:hAnsiTheme="minorHAnsi" w:cstheme="minorHAnsi"/>
           <w:bCs/>
+          <w:color w:val="92D050"/>
           <w:lang w:val="en"/>
         </w:rPr>
         <w:t>Bidder</w:t>
@@ -2556,6 +2566,7 @@
           <w:rStyle w:val="jlqj4b"/>
           <w:rFonts w:asciiTheme="minorHAnsi" w:hAnsiTheme="minorHAnsi" w:cstheme="minorHAnsi"/>
           <w:b w:val="0"/>
+          <w:color w:val="92D050"/>
           <w:lang w:val="en"/>
         </w:rPr>
         <w:t xml:space="preserve"> field of the auction.</w:t>
@@ -2840,22 +2851,28 @@
       <w:pPr>
         <w:rPr>
           <w:rFonts w:cstheme="majorBidi"/>
+          <w:color w:val="92D050"/>
         </w:rPr>
       </w:pPr>
       <w:r>
         <w:rPr>
           <w:rFonts w:cstheme="majorBidi"/>
           <w:b/>
+          <w:color w:val="92D050"/>
           <w:u w:val="single"/>
         </w:rPr>
         <w:t>Note:</w:t>
       </w:r>
       <w:r>
+        <w:rPr>
+          <w:color w:val="92D050"/>
+        </w:rPr>
         <w:t xml:space="preserve"> </w:t>
       </w:r>
       <w:r>
         <w:rPr>
           <w:rFonts w:cstheme="majorBidi"/>
+          <w:color w:val="92D050"/>
         </w:rPr>
         <w:t>Don't forget to change the paths to the CSS files, and the images.</w:t>
       </w:r>
@@ -5856,10 +5873,14 @@
       <w:pPr>
         <w:rPr>
           <w:rFonts w:cstheme="minorHAnsi"/>
+          <w:color w:val="92D050"/>
           <w:u w:val="single"/>
         </w:rPr>
       </w:pPr>
       <w:r>
+        <w:rPr>
+          <w:color w:val="92D050"/>
+        </w:rPr>
         <w:lastRenderedPageBreak/>
         <w:t xml:space="preserve">Auctions </w:t>
       </w:r>
@@ -5867,18 +5888,20 @@
         <w:rPr>
           <w:b/>
           <w:bCs/>
+          <w:color w:val="92D050"/>
         </w:rPr>
         <w:t>without</w:t>
       </w:r>
       <w:r>
-        <w:t xml:space="preserve"> a bidder</w:t>
-      </w:r>
-      <w:r>
-        <w:t xml:space="preserve"> may have their price adjusted. </w:t>
-      </w:r>
-      <w:r>
-        <w:rPr>
-          <w:rFonts w:cstheme="minorHAnsi"/>
+        <w:rPr>
+          <w:color w:val="92D050"/>
+        </w:rPr>
+        <w:t xml:space="preserve"> a bidder may have their price adjusted. </w:t>
+      </w:r>
+      <w:r>
+        <w:rPr>
+          <w:rFonts w:cstheme="minorHAnsi"/>
+          <w:color w:val="92D050"/>
           <w:u w:val="single"/>
         </w:rPr>
         <w:t xml:space="preserve">If the current auction </w:t>
@@ -5888,6 +5911,7 @@
           <w:rFonts w:cstheme="minorHAnsi"/>
           <w:b/>
           <w:bCs/>
+          <w:color w:val="92D050"/>
           <w:u w:val="single"/>
         </w:rPr>
         <w:t>has a bidder</w:t>
@@ -5895,6 +5919,7 @@
       <w:r>
         <w:rPr>
           <w:rFonts w:cstheme="minorHAnsi"/>
+          <w:color w:val="92D050"/>
           <w:u w:val="single"/>
         </w:rPr>
         <w:t xml:space="preserve">, the </w:t>
@@ -5904,6 +5929,7 @@
           <w:rFonts w:cstheme="minorHAnsi"/>
           <w:b/>
           <w:bCs/>
+          <w:color w:val="92D050"/>
           <w:u w:val="single"/>
         </w:rPr>
         <w:t>price cannot be changed</w:t>
@@ -5911,6 +5937,7 @@
       <w:r>
         <w:rPr>
           <w:rFonts w:cstheme="minorHAnsi"/>
+          <w:color w:val="92D050"/>
           <w:u w:val="single"/>
         </w:rPr>
         <w:t xml:space="preserve"> – the form</w:t>
@@ -5918,6 +5945,7 @@
       <w:r>
         <w:rPr>
           <w:rFonts w:cstheme="minorHAnsi"/>
+          <w:color w:val="92D050"/>
           <w:u w:val="single"/>
         </w:rPr>
         <w:t xml:space="preserve"> </w:t>
@@ -5925,6 +5953,7 @@
       <w:r>
         <w:rPr>
           <w:rFonts w:cstheme="minorHAnsi"/>
+          <w:color w:val="92D050"/>
           <w:u w:val="single"/>
         </w:rPr>
         <w:t>fiel</w:t>
@@ -5932,6 +5961,7 @@
       <w:r>
         <w:rPr>
           <w:rFonts w:cstheme="minorHAnsi"/>
+          <w:color w:val="92D050"/>
           <w:u w:val="single"/>
         </w:rPr>
         <w:t>d</w:t>
@@ -5939,6 +5969,7 @@
       <w:r>
         <w:rPr>
           <w:rFonts w:cstheme="minorHAnsi"/>
+          <w:color w:val="92D050"/>
           <w:u w:val="single"/>
         </w:rPr>
         <w:t xml:space="preserve"> should be disabled</w:t>
@@ -5946,6 +5977,7 @@
       <w:r>
         <w:rPr>
           <w:rFonts w:cstheme="minorHAnsi"/>
+          <w:color w:val="92D050"/>
           <w:u w:val="single"/>
         </w:rPr>
         <w:t>.</w:t>
@@ -9892,7 +9924,7 @@
           <wp:effectExtent l="0" t="0" r="0" b="5715"/>
           <wp:wrapSquare wrapText="bothSides"/>
           <wp:docPr id="1" name="Picture 1">
-            <a:hlinkClick xmlns:a="http://schemas.openxmlformats.org/drawingml/2006/main" r:id="rId1"/>
+            <a:hlinkClick xmlns:a="http://schemas.openxmlformats.org/drawingml/2006/main" r:id="rId20"/>
           </wp:docPr>
           <wp:cNvGraphicFramePr>
             <a:graphicFrameLocks xmlns:a="http://schemas.openxmlformats.org/drawingml/2006/main" noChangeAspect="1"/>
@@ -9902,7 +9934,7 @@
               <pic:pic xmlns:pic="http://schemas.openxmlformats.org/drawingml/2006/picture">
                 <pic:nvPicPr>
                   <pic:cNvPr id="1" name="Picture 1">
-                    <a:hlinkClick r:id="rId1"/>
+                    <a:hlinkClick r:id="rId20"/>
                   </pic:cNvPr>
                   <pic:cNvPicPr>
                     <a:picLocks noChangeAspect="1" noChangeArrowheads="1"/>

</xml_diff>

<commit_message>
Added closed auctions functionality.
Author can close an auction if it has bidder and have personal page for closed auctions.
</commit_message>
<xml_diff>
--- a/Lab/Exam-prep/AuctionHouse/AuctionHouse.docx
+++ b/Lab/Exam-prep/AuctionHouse/AuctionHouse.docx
@@ -6245,11 +6245,13 @@
       <w:pPr>
         <w:rPr>
           <w:rFonts w:cstheme="minorHAnsi"/>
-        </w:rPr>
-      </w:pPr>
-      <w:r>
-        <w:rPr>
-          <w:rFonts w:cstheme="minorHAnsi"/>
+          <w:color w:val="92D050"/>
+        </w:rPr>
+      </w:pPr>
+      <w:r>
+        <w:rPr>
+          <w:rFonts w:cstheme="minorHAnsi"/>
+          <w:color w:val="92D050"/>
         </w:rPr>
         <w:t>Limit the following functionality to be accessible only to certain user roles:</w:t>
       </w:r>
@@ -6263,15 +6265,20 @@
         </w:numPr>
         <w:rPr>
           <w:rFonts w:cstheme="minorHAnsi"/>
-        </w:rPr>
-      </w:pPr>
-      <w:r>
+          <w:color w:val="92D050"/>
+        </w:rPr>
+      </w:pPr>
+      <w:r>
+        <w:rPr>
+          <w:color w:val="92D050"/>
+        </w:rPr>
         <w:t xml:space="preserve">Only </w:t>
       </w:r>
       <w:r>
         <w:rPr>
           <w:rStyle w:val="CodeChar"/>
           <w:rFonts w:asciiTheme="minorHAnsi" w:hAnsiTheme="minorHAnsi" w:cstheme="minorHAnsi"/>
+          <w:color w:val="92D050"/>
         </w:rPr>
         <w:t>Guest</w:t>
       </w:r>
@@ -6279,18 +6286,21 @@
         <w:rPr>
           <w:rStyle w:val="CodeChar"/>
           <w:rFonts w:asciiTheme="minorHAnsi" w:hAnsiTheme="minorHAnsi" w:cstheme="minorHAnsi"/>
+          <w:color w:val="92D050"/>
         </w:rPr>
         <w:t>s</w:t>
       </w:r>
       <w:r>
         <w:rPr>
           <w:rFonts w:cstheme="minorHAnsi"/>
+          <w:color w:val="92D050"/>
         </w:rPr>
         <w:t xml:space="preserve"> can access </w:t>
       </w:r>
       <w:r>
         <w:rPr>
           <w:rFonts w:cstheme="minorHAnsi"/>
+          <w:color w:val="92D050"/>
         </w:rPr>
         <w:t xml:space="preserve">the </w:t>
       </w:r>
@@ -6298,12 +6308,14 @@
         <w:rPr>
           <w:rStyle w:val="CodeChar"/>
           <w:rFonts w:asciiTheme="minorHAnsi" w:hAnsiTheme="minorHAnsi" w:cstheme="minorHAnsi"/>
+          <w:color w:val="92D050"/>
         </w:rPr>
         <w:t>Login</w:t>
       </w:r>
       <w:r>
         <w:rPr>
           <w:rFonts w:cstheme="minorHAnsi"/>
+          <w:color w:val="92D050"/>
         </w:rPr>
         <w:t xml:space="preserve"> </w:t>
       </w:r>
@@ -6311,12 +6323,14 @@
         <w:rPr>
           <w:rFonts w:cstheme="minorHAnsi"/>
           <w:b/>
+          <w:color w:val="92D050"/>
         </w:rPr>
         <w:t>page</w:t>
       </w:r>
       <w:r>
         <w:rPr>
           <w:rFonts w:cstheme="minorHAnsi"/>
+          <w:color w:val="92D050"/>
         </w:rPr>
         <w:t xml:space="preserve"> and functionality</w:t>
       </w:r>
@@ -6330,15 +6344,20 @@
         </w:numPr>
         <w:rPr>
           <w:rFonts w:cstheme="minorHAnsi"/>
-        </w:rPr>
-      </w:pPr>
-      <w:r>
+          <w:color w:val="92D050"/>
+        </w:rPr>
+      </w:pPr>
+      <w:r>
+        <w:rPr>
+          <w:color w:val="92D050"/>
+        </w:rPr>
         <w:t xml:space="preserve">Only </w:t>
       </w:r>
       <w:r>
         <w:rPr>
           <w:rStyle w:val="CodeChar"/>
           <w:rFonts w:asciiTheme="minorHAnsi" w:hAnsiTheme="minorHAnsi" w:cstheme="minorHAnsi"/>
+          <w:color w:val="92D050"/>
         </w:rPr>
         <w:t>Guest</w:t>
       </w:r>
@@ -6346,18 +6365,21 @@
         <w:rPr>
           <w:rStyle w:val="CodeChar"/>
           <w:rFonts w:asciiTheme="minorHAnsi" w:hAnsiTheme="minorHAnsi" w:cstheme="minorHAnsi"/>
+          <w:color w:val="92D050"/>
         </w:rPr>
         <w:t>s</w:t>
       </w:r>
       <w:r>
         <w:rPr>
           <w:rFonts w:cstheme="minorHAnsi"/>
+          <w:color w:val="92D050"/>
         </w:rPr>
         <w:t xml:space="preserve"> can access </w:t>
       </w:r>
       <w:r>
         <w:rPr>
           <w:rFonts w:cstheme="minorHAnsi"/>
+          <w:color w:val="92D050"/>
         </w:rPr>
         <w:t xml:space="preserve">the </w:t>
       </w:r>
@@ -6365,12 +6387,14 @@
         <w:rPr>
           <w:rStyle w:val="CodeChar"/>
           <w:rFonts w:asciiTheme="minorHAnsi" w:hAnsiTheme="minorHAnsi" w:cstheme="minorHAnsi"/>
+          <w:color w:val="92D050"/>
         </w:rPr>
         <w:t>Register</w:t>
       </w:r>
       <w:r>
         <w:rPr>
           <w:rFonts w:cstheme="minorHAnsi"/>
+          <w:color w:val="92D050"/>
         </w:rPr>
         <w:t xml:space="preserve"> </w:t>
       </w:r>
@@ -6378,12 +6402,14 @@
         <w:rPr>
           <w:rFonts w:cstheme="minorHAnsi"/>
           <w:b/>
+          <w:color w:val="92D050"/>
         </w:rPr>
         <w:t>page</w:t>
       </w:r>
       <w:r>
         <w:rPr>
           <w:rFonts w:cstheme="minorHAnsi"/>
+          <w:color w:val="92D050"/>
         </w:rPr>
         <w:t xml:space="preserve"> and functionality</w:t>
       </w:r>
@@ -6397,33 +6423,41 @@
         </w:numPr>
         <w:rPr>
           <w:rFonts w:cstheme="minorHAnsi"/>
-        </w:rPr>
-      </w:pPr>
-      <w:r>
+          <w:color w:val="92D050"/>
+        </w:rPr>
+      </w:pPr>
+      <w:r>
+        <w:rPr>
+          <w:color w:val="92D050"/>
+        </w:rPr>
         <w:t xml:space="preserve">Only </w:t>
       </w:r>
       <w:r>
         <w:rPr>
           <w:rStyle w:val="CodeChar"/>
           <w:rFonts w:asciiTheme="minorHAnsi" w:hAnsiTheme="minorHAnsi" w:cstheme="minorHAnsi"/>
+          <w:color w:val="92D050"/>
         </w:rPr>
         <w:t>Users</w:t>
       </w:r>
       <w:r>
         <w:rPr>
           <w:rFonts w:cstheme="minorHAnsi"/>
+          <w:color w:val="92D050"/>
         </w:rPr>
         <w:t xml:space="preserve"> can access</w:t>
       </w:r>
       <w:r>
         <w:rPr>
           <w:rFonts w:cstheme="minorHAnsi"/>
+          <w:color w:val="92D050"/>
         </w:rPr>
         <w:t xml:space="preserve"> the</w:t>
       </w:r>
       <w:r>
         <w:rPr>
           <w:rFonts w:cstheme="minorHAnsi"/>
+          <w:color w:val="92D050"/>
         </w:rPr>
         <w:t xml:space="preserve"> </w:t>
       </w:r>
@@ -6431,6 +6465,7 @@
         <w:rPr>
           <w:rFonts w:cstheme="minorHAnsi"/>
           <w:b/>
+          <w:color w:val="92D050"/>
         </w:rPr>
         <w:t>Publish A</w:t>
       </w:r>
@@ -6438,6 +6473,7 @@
         <w:rPr>
           <w:rFonts w:cstheme="minorHAnsi"/>
           <w:b/>
+          <w:color w:val="92D050"/>
         </w:rPr>
         <w:t>u</w:t>
       </w:r>
@@ -6445,6 +6481,7 @@
         <w:rPr>
           <w:rFonts w:cstheme="minorHAnsi"/>
           <w:b/>
+          <w:color w:val="92D050"/>
         </w:rPr>
         <w:t>ction</w:t>
       </w:r>
@@ -6453,6 +6490,7 @@
           <w:rStyle w:val="CodeChar"/>
           <w:rFonts w:asciiTheme="minorHAnsi" w:hAnsiTheme="minorHAnsi" w:cstheme="minorHAnsi"/>
           <w:b w:val="0"/>
+          <w:color w:val="92D050"/>
         </w:rPr>
         <w:t xml:space="preserve"> </w:t>
       </w:r>
@@ -6460,12 +6498,14 @@
         <w:rPr>
           <w:rFonts w:cstheme="minorHAnsi"/>
           <w:b/>
+          <w:color w:val="92D050"/>
         </w:rPr>
         <w:t>page</w:t>
       </w:r>
       <w:r>
         <w:rPr>
           <w:rFonts w:cstheme="minorHAnsi"/>
+          <w:color w:val="92D050"/>
         </w:rPr>
         <w:t xml:space="preserve"> and functionality</w:t>
       </w:r>
@@ -6481,15 +6521,20 @@
           <w:rStyle w:val="CodeChar"/>
           <w:rFonts w:asciiTheme="minorHAnsi" w:hAnsiTheme="minorHAnsi" w:cstheme="minorHAnsi"/>
           <w:b w:val="0"/>
-        </w:rPr>
-      </w:pPr>
-      <w:r>
+          <w:color w:val="92D050"/>
+        </w:rPr>
+      </w:pPr>
+      <w:r>
+        <w:rPr>
+          <w:color w:val="92D050"/>
+        </w:rPr>
         <w:t xml:space="preserve">Only </w:t>
       </w:r>
       <w:r>
         <w:rPr>
           <w:rStyle w:val="CodeChar"/>
           <w:rFonts w:asciiTheme="minorHAnsi" w:hAnsiTheme="minorHAnsi" w:cstheme="minorHAnsi"/>
+          <w:color w:val="92D050"/>
         </w:rPr>
         <w:t>Users</w:t>
       </w:r>
@@ -6497,6 +6542,7 @@
         <w:rPr>
           <w:rStyle w:val="CodeChar"/>
           <w:rFonts w:asciiTheme="minorHAnsi" w:hAnsiTheme="minorHAnsi" w:cstheme="minorHAnsi"/>
+          <w:color w:val="92D050"/>
         </w:rPr>
         <w:t xml:space="preserve"> </w:t>
       </w:r>
@@ -6505,58 +6551,57 @@
           <w:rStyle w:val="CodeChar"/>
           <w:rFonts w:asciiTheme="minorHAnsi" w:hAnsiTheme="minorHAnsi" w:cstheme="minorHAnsi"/>
           <w:b w:val="0"/>
-        </w:rPr>
-        <w:t>can acces</w:t>
+          <w:color w:val="92D050"/>
+        </w:rPr>
+        <w:t>can access</w:t>
       </w:r>
       <w:r>
         <w:rPr>
           <w:rStyle w:val="CodeChar"/>
           <w:rFonts w:asciiTheme="minorHAnsi" w:hAnsiTheme="minorHAnsi" w:cstheme="minorHAnsi"/>
           <w:b w:val="0"/>
-        </w:rPr>
-        <w:t>s</w:t>
+          <w:color w:val="92D050"/>
+        </w:rPr>
+        <w:t xml:space="preserve"> the</w:t>
       </w:r>
       <w:r>
         <w:rPr>
           <w:rStyle w:val="CodeChar"/>
           <w:rFonts w:asciiTheme="minorHAnsi" w:hAnsiTheme="minorHAnsi" w:cstheme="minorHAnsi"/>
           <w:b w:val="0"/>
-        </w:rPr>
-        <w:t xml:space="preserve"> the</w:t>
+          <w:color w:val="92D050"/>
+        </w:rPr>
+        <w:t xml:space="preserve"> </w:t>
+      </w:r>
+      <w:r>
+        <w:rPr>
+          <w:rStyle w:val="CodeChar"/>
+          <w:rFonts w:asciiTheme="minorHAnsi" w:hAnsiTheme="minorHAnsi" w:cstheme="minorHAnsi"/>
+          <w:bCs/>
+          <w:color w:val="92D050"/>
+        </w:rPr>
+        <w:t>Place bid</w:t>
       </w:r>
       <w:r>
         <w:rPr>
           <w:rStyle w:val="CodeChar"/>
           <w:rFonts w:asciiTheme="minorHAnsi" w:hAnsiTheme="minorHAnsi" w:cstheme="minorHAnsi"/>
           <w:b w:val="0"/>
+          <w:color w:val="92D050"/>
         </w:rPr>
         <w:t xml:space="preserve"> </w:t>
       </w:r>
       <w:r>
         <w:rPr>
-          <w:rStyle w:val="CodeChar"/>
-          <w:rFonts w:asciiTheme="minorHAnsi" w:hAnsiTheme="minorHAnsi" w:cstheme="minorHAnsi"/>
-          <w:bCs/>
-        </w:rPr>
-        <w:t>Place bid</w:t>
-      </w:r>
-      <w:r>
-        <w:rPr>
-          <w:rStyle w:val="CodeChar"/>
-          <w:rFonts w:asciiTheme="minorHAnsi" w:hAnsiTheme="minorHAnsi" w:cstheme="minorHAnsi"/>
-          <w:b w:val="0"/>
-        </w:rPr>
-        <w:t xml:space="preserve"> </w:t>
-      </w:r>
-      <w:r>
-        <w:rPr>
-          <w:rFonts w:cstheme="minorHAnsi"/>
+          <w:rFonts w:cstheme="minorHAnsi"/>
+          <w:color w:val="92D050"/>
         </w:rPr>
         <w:t>functionality</w:t>
       </w:r>
       <w:r>
         <w:rPr>
           <w:rFonts w:cstheme="minorHAnsi"/>
+          <w:color w:val="92D050"/>
         </w:rPr>
         <w:t xml:space="preserve"> and only if they aren’t the author of the auction</w:t>
       </w:r>
@@ -6570,33 +6615,41 @@
         </w:numPr>
         <w:rPr>
           <w:rFonts w:cstheme="minorHAnsi"/>
-        </w:rPr>
-      </w:pPr>
-      <w:r>
+          <w:color w:val="92D050"/>
+        </w:rPr>
+      </w:pPr>
+      <w:r>
+        <w:rPr>
+          <w:color w:val="92D050"/>
+        </w:rPr>
         <w:t xml:space="preserve">Only </w:t>
       </w:r>
       <w:r>
         <w:rPr>
           <w:rStyle w:val="CodeChar"/>
           <w:rFonts w:asciiTheme="minorHAnsi" w:hAnsiTheme="minorHAnsi" w:cstheme="minorHAnsi"/>
+          <w:color w:val="92D050"/>
         </w:rPr>
         <w:t>Users</w:t>
       </w:r>
       <w:r>
         <w:rPr>
           <w:rFonts w:cstheme="minorHAnsi"/>
+          <w:color w:val="92D050"/>
         </w:rPr>
         <w:t xml:space="preserve"> can access</w:t>
       </w:r>
       <w:r>
         <w:rPr>
           <w:rFonts w:cstheme="minorHAnsi"/>
+          <w:color w:val="92D050"/>
         </w:rPr>
         <w:t xml:space="preserve"> the</w:t>
       </w:r>
       <w:r>
         <w:rPr>
           <w:rFonts w:cstheme="minorHAnsi"/>
+          <w:color w:val="92D050"/>
         </w:rPr>
         <w:t xml:space="preserve"> </w:t>
       </w:r>
@@ -6604,12 +6657,14 @@
         <w:rPr>
           <w:rStyle w:val="CodeChar"/>
           <w:rFonts w:asciiTheme="minorHAnsi" w:hAnsiTheme="minorHAnsi" w:cstheme="minorHAnsi"/>
+          <w:color w:val="92D050"/>
         </w:rPr>
         <w:t>Logout</w:t>
       </w:r>
       <w:r>
         <w:rPr>
           <w:rFonts w:cstheme="minorHAnsi"/>
+          <w:color w:val="92D050"/>
         </w:rPr>
         <w:t xml:space="preserve"> functionality</w:t>
       </w:r>
@@ -6624,15 +6679,20 @@
         <w:rPr>
           <w:rFonts w:cstheme="minorHAnsi"/>
           <w:noProof/>
-        </w:rPr>
-      </w:pPr>
-      <w:r>
+          <w:color w:val="92D050"/>
+        </w:rPr>
+      </w:pPr>
+      <w:r>
+        <w:rPr>
+          <w:color w:val="92D050"/>
+        </w:rPr>
         <w:t xml:space="preserve">Only </w:t>
       </w:r>
       <w:r>
         <w:rPr>
           <w:rStyle w:val="CodeChar"/>
           <w:rFonts w:asciiTheme="minorHAnsi" w:hAnsiTheme="minorHAnsi" w:cstheme="minorHAnsi"/>
+          <w:color w:val="92D050"/>
         </w:rPr>
         <w:t>Authors</w:t>
       </w:r>
@@ -6641,6 +6701,7 @@
           <w:rStyle w:val="CodeChar"/>
           <w:rFonts w:asciiTheme="minorHAnsi" w:hAnsiTheme="minorHAnsi" w:cstheme="minorHAnsi"/>
           <w:bCs/>
+          <w:color w:val="92D050"/>
         </w:rPr>
         <w:t xml:space="preserve"> </w:t>
       </w:r>
@@ -6649,79 +6710,231 @@
           <w:rStyle w:val="CodeChar"/>
           <w:rFonts w:asciiTheme="minorHAnsi" w:hAnsiTheme="minorHAnsi" w:cstheme="minorHAnsi"/>
           <w:b w:val="0"/>
-        </w:rPr>
-        <w:t xml:space="preserve">can access </w:t>
+          <w:color w:val="92D050"/>
+        </w:rPr>
+        <w:t xml:space="preserve">can access the </w:t>
       </w:r>
       <w:r>
         <w:rPr>
           <w:rStyle w:val="CodeChar"/>
           <w:rFonts w:asciiTheme="minorHAnsi" w:hAnsiTheme="minorHAnsi" w:cstheme="minorHAnsi"/>
-          <w:b w:val="0"/>
-        </w:rPr>
-        <w:t xml:space="preserve">the </w:t>
+          <w:color w:val="92D050"/>
+        </w:rPr>
+        <w:t xml:space="preserve">Delete </w:t>
+      </w:r>
+      <w:r>
+        <w:rPr>
+          <w:color w:val="92D050"/>
+        </w:rPr>
+        <w:t>and</w:t>
       </w:r>
       <w:r>
         <w:rPr>
           <w:rStyle w:val="CodeChar"/>
           <w:rFonts w:asciiTheme="minorHAnsi" w:hAnsiTheme="minorHAnsi" w:cstheme="minorHAnsi"/>
-        </w:rPr>
-        <w:t xml:space="preserve">Delete </w:t>
-      </w:r>
-      <w:r>
-        <w:t>and</w:t>
+          <w:color w:val="92D050"/>
+        </w:rPr>
+        <w:t xml:space="preserve"> Edit</w:t>
+      </w:r>
+      <w:r>
+        <w:rPr>
+          <w:color w:val="92D050"/>
+        </w:rPr>
+        <w:t xml:space="preserve"> functionalities for their own auction</w:t>
+      </w:r>
+    </w:p>
+    <w:p>
+      <w:pPr>
+        <w:rPr>
+          <w:rFonts w:cstheme="minorHAnsi"/>
+          <w:color w:val="92D050"/>
+        </w:rPr>
+      </w:pPr>
+      <w:r>
+        <w:rPr>
+          <w:rFonts w:cstheme="minorHAnsi"/>
+          <w:color w:val="92D050"/>
+        </w:rPr>
+        <w:t xml:space="preserve">If </w:t>
       </w:r>
       <w:r>
         <w:rPr>
           <w:rStyle w:val="CodeChar"/>
           <w:rFonts w:asciiTheme="minorHAnsi" w:hAnsiTheme="minorHAnsi" w:cstheme="minorHAnsi"/>
-        </w:rPr>
-        <w:t xml:space="preserve"> Edit</w:t>
-      </w:r>
-      <w:r>
-        <w:t xml:space="preserve"> functionalities for their own auction</w:t>
-      </w:r>
-    </w:p>
-    <w:p>
-      <w:pPr>
-        <w:rPr>
-          <w:rFonts w:cstheme="minorHAnsi"/>
-        </w:rPr>
-      </w:pPr>
-      <w:r>
-        <w:rPr>
-          <w:rFonts w:cstheme="minorHAnsi"/>
+          <w:color w:val="92D050"/>
+        </w:rPr>
+        <w:t>Guests</w:t>
+      </w:r>
+      <w:r>
+        <w:rPr>
+          <w:rFonts w:cstheme="minorHAnsi"/>
+          <w:color w:val="92D050"/>
+        </w:rPr>
+        <w:t xml:space="preserve"> </w:t>
+      </w:r>
+      <w:r>
+        <w:rPr>
+          <w:rFonts w:cstheme="minorHAnsi"/>
+          <w:color w:val="92D050"/>
+        </w:rPr>
+        <w:t>try</w:t>
+      </w:r>
+      <w:r>
+        <w:rPr>
+          <w:rFonts w:cstheme="minorHAnsi"/>
+          <w:color w:val="92D050"/>
+        </w:rPr>
+        <w:t xml:space="preserve"> to </w:t>
+      </w:r>
+      <w:r>
+        <w:rPr>
+          <w:rFonts w:cstheme="minorHAnsi"/>
+          <w:b/>
+          <w:bCs/>
+          <w:color w:val="92D050"/>
+        </w:rPr>
+        <w:t>access</w:t>
+      </w:r>
+      <w:r>
+        <w:rPr>
+          <w:rFonts w:cstheme="minorHAnsi"/>
+          <w:color w:val="92D050"/>
+        </w:rPr>
+        <w:t xml:space="preserve"> </w:t>
+      </w:r>
+      <w:r>
+        <w:rPr>
+          <w:rFonts w:cstheme="minorHAnsi"/>
+          <w:color w:val="92D050"/>
+          <w:lang w:val="bg-BG"/>
+        </w:rPr>
+        <w:t xml:space="preserve">а </w:t>
+      </w:r>
+      <w:r>
+        <w:rPr>
+          <w:rFonts w:cstheme="minorHAnsi"/>
+          <w:color w:val="92D050"/>
+        </w:rPr>
+        <w:t xml:space="preserve">page </w:t>
+      </w:r>
+      <w:r>
+        <w:rPr>
+          <w:rFonts w:cstheme="minorHAnsi"/>
+          <w:color w:val="92D050"/>
+        </w:rPr>
+        <w:t>they</w:t>
+      </w:r>
+      <w:r>
+        <w:rPr>
+          <w:rFonts w:cstheme="minorHAnsi"/>
+          <w:color w:val="92D050"/>
+        </w:rPr>
+        <w:t xml:space="preserve"> should </w:t>
+      </w:r>
+      <w:r>
+        <w:rPr>
+          <w:rFonts w:cstheme="minorHAnsi"/>
+          <w:b/>
+          <w:bCs/>
+          <w:color w:val="92D050"/>
+        </w:rPr>
+        <w:t>not be able to</w:t>
+      </w:r>
+      <w:r>
+        <w:rPr>
+          <w:rFonts w:cstheme="minorHAnsi"/>
+          <w:color w:val="92D050"/>
+        </w:rPr>
+        <w:t xml:space="preserve">, you must </w:t>
+      </w:r>
+      <w:r>
+        <w:rPr>
+          <w:rFonts w:cstheme="minorHAnsi"/>
+          <w:b/>
+          <w:bCs/>
+          <w:color w:val="92D050"/>
+        </w:rPr>
+        <w:t>redirect</w:t>
+      </w:r>
+      <w:r>
+        <w:rPr>
+          <w:rFonts w:cstheme="minorHAnsi"/>
+          <w:color w:val="92D050"/>
+        </w:rPr>
+        <w:t xml:space="preserve"> them to</w:t>
+      </w:r>
+      <w:r>
+        <w:rPr>
+          <w:rFonts w:cstheme="minorHAnsi"/>
+          <w:color w:val="92D050"/>
+        </w:rPr>
+        <w:t xml:space="preserve"> the</w:t>
+      </w:r>
+      <w:r>
+        <w:rPr>
+          <w:rFonts w:cstheme="minorHAnsi"/>
+          <w:color w:val="92D050"/>
+        </w:rPr>
+        <w:t xml:space="preserve"> </w:t>
+      </w:r>
+      <w:r>
+        <w:rPr>
+          <w:rFonts w:cstheme="minorHAnsi"/>
+          <w:b/>
+          <w:bCs/>
+          <w:color w:val="92D050"/>
+        </w:rPr>
+        <w:t>Login</w:t>
+      </w:r>
+      <w:r>
+        <w:rPr>
+          <w:rFonts w:cstheme="minorHAnsi"/>
+          <w:color w:val="92D050"/>
+        </w:rPr>
+        <w:t xml:space="preserve"> page.</w:t>
+      </w:r>
+    </w:p>
+    <w:p>
+      <w:pPr>
+        <w:rPr>
+          <w:rFonts w:cstheme="minorHAnsi"/>
+          <w:color w:val="92D050"/>
+        </w:rPr>
+      </w:pPr>
+      <w:r>
+        <w:rPr>
+          <w:rFonts w:cstheme="minorHAnsi"/>
+          <w:color w:val="92D050"/>
         </w:rPr>
         <w:t xml:space="preserve">If </w:t>
       </w:r>
       <w:r>
         <w:rPr>
-          <w:rStyle w:val="CodeChar"/>
-          <w:rFonts w:asciiTheme="minorHAnsi" w:hAnsiTheme="minorHAnsi" w:cstheme="minorHAnsi"/>
-        </w:rPr>
-        <w:t>Guest</w:t>
-      </w:r>
-      <w:r>
-        <w:rPr>
-          <w:rStyle w:val="CodeChar"/>
-          <w:rFonts w:asciiTheme="minorHAnsi" w:hAnsiTheme="minorHAnsi" w:cstheme="minorHAnsi"/>
-        </w:rPr>
-        <w:t>s</w:t>
-      </w:r>
-      <w:r>
-        <w:rPr>
-          <w:rFonts w:cstheme="minorHAnsi"/>
+          <w:rFonts w:cstheme="minorHAnsi"/>
+          <w:b/>
+          <w:bCs/>
+          <w:color w:val="92D050"/>
+        </w:rPr>
+        <w:t>Users</w:t>
+      </w:r>
+      <w:r>
+        <w:rPr>
+          <w:rFonts w:cstheme="minorHAnsi"/>
+          <w:color w:val="92D050"/>
         </w:rPr>
         <w:t xml:space="preserve"> </w:t>
       </w:r>
       <w:r>
         <w:rPr>
           <w:rFonts w:cstheme="minorHAnsi"/>
+          <w:color w:val="92D050"/>
         </w:rPr>
         <w:t>try</w:t>
       </w:r>
       <w:r>
         <w:rPr>
           <w:rFonts w:cstheme="minorHAnsi"/>
+          <w:color w:val="92D050"/>
         </w:rPr>
         <w:t xml:space="preserve"> to </w:t>
       </w:r>
@@ -6730,37 +6943,28 @@
           <w:rFonts w:cstheme="minorHAnsi"/>
           <w:b/>
           <w:bCs/>
+          <w:color w:val="92D050"/>
         </w:rPr>
         <w:t>access</w:t>
       </w:r>
       <w:r>
         <w:rPr>
           <w:rFonts w:cstheme="minorHAnsi"/>
-        </w:rPr>
-        <w:t xml:space="preserve"> </w:t>
-      </w:r>
-      <w:r>
-        <w:rPr>
-          <w:rFonts w:cstheme="minorHAnsi"/>
-          <w:lang w:val="bg-BG"/>
-        </w:rPr>
-        <w:t xml:space="preserve">а </w:t>
-      </w:r>
-      <w:r>
-        <w:rPr>
-          <w:rFonts w:cstheme="minorHAnsi"/>
-        </w:rPr>
-        <w:t xml:space="preserve">page </w:t>
-      </w:r>
-      <w:r>
-        <w:rPr>
-          <w:rFonts w:cstheme="minorHAnsi"/>
+          <w:color w:val="92D050"/>
+        </w:rPr>
+        <w:t xml:space="preserve"> а page </w:t>
+      </w:r>
+      <w:r>
+        <w:rPr>
+          <w:rFonts w:cstheme="minorHAnsi"/>
+          <w:color w:val="92D050"/>
         </w:rPr>
         <w:t>they</w:t>
       </w:r>
       <w:r>
         <w:rPr>
           <w:rFonts w:cstheme="minorHAnsi"/>
+          <w:color w:val="92D050"/>
         </w:rPr>
         <w:t xml:space="preserve"> should </w:t>
       </w:r>
@@ -6769,12 +6973,14 @@
           <w:rFonts w:cstheme="minorHAnsi"/>
           <w:b/>
           <w:bCs/>
+          <w:color w:val="92D050"/>
         </w:rPr>
         <w:t>not be able to</w:t>
       </w:r>
       <w:r>
         <w:rPr>
           <w:rFonts w:cstheme="minorHAnsi"/>
+          <w:color w:val="92D050"/>
         </w:rPr>
         <w:t xml:space="preserve">, you must </w:t>
       </w:r>
@@ -6783,143 +6989,21 @@
           <w:rFonts w:cstheme="minorHAnsi"/>
           <w:b/>
           <w:bCs/>
+          <w:color w:val="92D050"/>
         </w:rPr>
         <w:t>redirect</w:t>
       </w:r>
       <w:r>
         <w:rPr>
           <w:rFonts w:cstheme="minorHAnsi"/>
-        </w:rPr>
-        <w:t xml:space="preserve"> them to</w:t>
-      </w:r>
-      <w:r>
-        <w:rPr>
-          <w:rFonts w:cstheme="minorHAnsi"/>
-        </w:rPr>
-        <w:t xml:space="preserve"> the</w:t>
-      </w:r>
-      <w:r>
-        <w:rPr>
-          <w:rFonts w:cstheme="minorHAnsi"/>
-        </w:rPr>
-        <w:t xml:space="preserve"> </w:t>
-      </w:r>
-      <w:r>
-        <w:rPr>
-          <w:rFonts w:cstheme="minorHAnsi"/>
-          <w:b/>
-          <w:bCs/>
-        </w:rPr>
-        <w:t>Login</w:t>
-      </w:r>
-      <w:r>
-        <w:rPr>
-          <w:rFonts w:cstheme="minorHAnsi"/>
-        </w:rPr>
-        <w:t xml:space="preserve"> page.</w:t>
-      </w:r>
-    </w:p>
-    <w:p>
-      <w:pPr>
-        <w:rPr>
-          <w:rFonts w:cstheme="minorHAnsi"/>
-        </w:rPr>
-      </w:pPr>
-      <w:r>
-        <w:rPr>
-          <w:rFonts w:cstheme="minorHAnsi"/>
-        </w:rPr>
-        <w:t xml:space="preserve">If </w:t>
-      </w:r>
-      <w:r>
-        <w:rPr>
-          <w:rFonts w:cstheme="minorHAnsi"/>
-          <w:b/>
-          <w:bCs/>
-        </w:rPr>
-        <w:t>Users</w:t>
-      </w:r>
-      <w:r>
-        <w:rPr>
-          <w:rFonts w:cstheme="minorHAnsi"/>
-        </w:rPr>
-        <w:t xml:space="preserve"> </w:t>
-      </w:r>
-      <w:r>
-        <w:rPr>
-          <w:rFonts w:cstheme="minorHAnsi"/>
-        </w:rPr>
-        <w:t>try</w:t>
-      </w:r>
-      <w:r>
-        <w:rPr>
-          <w:rFonts w:cstheme="minorHAnsi"/>
-        </w:rPr>
-        <w:t xml:space="preserve"> to </w:t>
-      </w:r>
-      <w:r>
-        <w:rPr>
-          <w:rFonts w:cstheme="minorHAnsi"/>
-          <w:b/>
-          <w:bCs/>
-        </w:rPr>
-        <w:t>access</w:t>
-      </w:r>
-      <w:r>
-        <w:rPr>
-          <w:rFonts w:cstheme="minorHAnsi"/>
-        </w:rPr>
-        <w:t xml:space="preserve"> а page </w:t>
-      </w:r>
-      <w:r>
-        <w:rPr>
-          <w:rFonts w:cstheme="minorHAnsi"/>
-        </w:rPr>
-        <w:t>they</w:t>
-      </w:r>
-      <w:r>
-        <w:rPr>
-          <w:rFonts w:cstheme="minorHAnsi"/>
-        </w:rPr>
-        <w:t xml:space="preserve"> should </w:t>
-      </w:r>
-      <w:r>
-        <w:rPr>
-          <w:rFonts w:cstheme="minorHAnsi"/>
-          <w:b/>
-          <w:bCs/>
-        </w:rPr>
-        <w:t>not be able to</w:t>
-      </w:r>
-      <w:r>
-        <w:rPr>
-          <w:rFonts w:cstheme="minorHAnsi"/>
-        </w:rPr>
-        <w:t xml:space="preserve">, you must </w:t>
-      </w:r>
-      <w:r>
-        <w:rPr>
-          <w:rFonts w:cstheme="minorHAnsi"/>
-          <w:b/>
-          <w:bCs/>
-        </w:rPr>
-        <w:t>redirect</w:t>
-      </w:r>
-      <w:r>
-        <w:rPr>
-          <w:rFonts w:cstheme="minorHAnsi"/>
-        </w:rPr>
-        <w:t xml:space="preserve"> them to</w:t>
-      </w:r>
-      <w:r>
-        <w:rPr>
-          <w:rFonts w:cstheme="minorHAnsi"/>
-        </w:rPr>
-        <w:t xml:space="preserve"> </w:t>
-      </w:r>
-      <w:r>
-        <w:rPr>
-          <w:rFonts w:cstheme="minorHAnsi"/>
+          <w:color w:val="92D050"/>
+        </w:rPr>
+        <w:t xml:space="preserve"> them to </w:t>
+      </w:r>
+      <w:r>
+        <w:rPr>
+          <w:rFonts w:cstheme="minorHAnsi"/>
+          <w:color w:val="92D050"/>
         </w:rPr>
         <w:t>the</w:t>
       </w:r>
@@ -6928,12 +7012,14 @@
           <w:rFonts w:cstheme="minorHAnsi"/>
           <w:b/>
           <w:bCs/>
+          <w:color w:val="92D050"/>
         </w:rPr>
         <w:t xml:space="preserve"> Home Page</w:t>
       </w:r>
       <w:r>
         <w:rPr>
           <w:rFonts w:cstheme="minorHAnsi"/>
+          <w:color w:val="92D050"/>
         </w:rPr>
         <w:t>.</w:t>
       </w:r>
@@ -7064,12 +7150,14 @@
           <w:b/>
           <w:bCs/>
           <w:noProof/>
+          <w:color w:val="92D050"/>
           <w:lang w:val="bg-BG"/>
         </w:rPr>
       </w:pPr>
       <w:r>
         <w:rPr>
           <w:rFonts w:cstheme="minorHAnsi"/>
+          <w:color w:val="92D050"/>
         </w:rPr>
         <w:t xml:space="preserve">The application should </w:t>
       </w:r>
@@ -7078,33 +7166,41 @@
           <w:rFonts w:cstheme="minorHAnsi"/>
           <w:b/>
           <w:bCs/>
+          <w:color w:val="92D050"/>
         </w:rPr>
         <w:t>provide feedback</w:t>
       </w:r>
       <w:r>
+        <w:rPr>
+          <w:color w:val="92D050"/>
+        </w:rPr>
         <w:t xml:space="preserve"> to</w:t>
       </w:r>
       <w:r>
         <w:rPr>
           <w:rFonts w:cstheme="minorHAnsi"/>
+          <w:color w:val="92D050"/>
         </w:rPr>
         <w:t xml:space="preserve"> the user about </w:t>
       </w:r>
       <w:r>
         <w:rPr>
           <w:rFonts w:cstheme="minorHAnsi"/>
+          <w:color w:val="92D050"/>
         </w:rPr>
         <w:t xml:space="preserve">the </w:t>
       </w:r>
       <w:r>
         <w:rPr>
           <w:rFonts w:cstheme="minorHAnsi"/>
+          <w:color w:val="92D050"/>
         </w:rPr>
         <w:t>result of their actions.</w:t>
       </w:r>
       <w:r>
         <w:rPr>
           <w:rFonts w:cstheme="minorHAnsi"/>
+          <w:color w:val="92D050"/>
         </w:rPr>
         <w:t xml:space="preserve"> </w:t>
       </w:r>
@@ -7114,6 +7210,7 @@
           <w:b/>
           <w:bCs/>
           <w:noProof/>
+          <w:color w:val="92D050"/>
           <w:lang w:val="bg-BG"/>
         </w:rPr>
         <w:t xml:space="preserve">You can choose to display the first error or all of them. You </w:t>
@@ -7124,6 +7221,7 @@
           <w:b/>
           <w:bCs/>
           <w:noProof/>
+          <w:color w:val="92D050"/>
         </w:rPr>
         <w:t>are</w:t>
       </w:r>
@@ -7133,6 +7231,7 @@
           <w:b/>
           <w:bCs/>
           <w:noProof/>
+          <w:color w:val="92D050"/>
           <w:lang w:val="bg-BG"/>
         </w:rPr>
         <w:t xml:space="preserve"> </w:t>
@@ -7143,6 +7242,7 @@
           <w:b/>
           <w:bCs/>
           <w:noProof/>
+          <w:color w:val="92D050"/>
         </w:rPr>
         <w:t>free</w:t>
       </w:r>
@@ -7152,6 +7252,7 @@
           <w:b/>
           <w:bCs/>
           <w:noProof/>
+          <w:color w:val="92D050"/>
           <w:lang w:val="bg-BG"/>
         </w:rPr>
         <w:t xml:space="preserve"> to choose the content of the error </w:t>
@@ -7162,6 +7263,7 @@
           <w:b/>
           <w:bCs/>
           <w:noProof/>
+          <w:color w:val="92D050"/>
         </w:rPr>
         <w:t>message</w:t>
       </w:r>
@@ -7171,6 +7273,7 @@
           <w:b/>
           <w:bCs/>
           <w:noProof/>
+          <w:color w:val="92D050"/>
           <w:lang w:val="bg-BG"/>
         </w:rPr>
         <w:t>.</w:t>
@@ -7181,35 +7284,41 @@
         <w:rPr>
           <w:rFonts w:cstheme="minorHAnsi"/>
           <w:bCs/>
-        </w:rPr>
-      </w:pPr>
-      <w:r>
-        <w:rPr>
-          <w:rFonts w:cstheme="minorHAnsi"/>
+          <w:color w:val="92D050"/>
+        </w:rPr>
+      </w:pPr>
+      <w:r>
+        <w:rPr>
+          <w:rFonts w:cstheme="minorHAnsi"/>
+          <w:color w:val="92D050"/>
         </w:rPr>
         <w:t xml:space="preserve">In case of </w:t>
       </w:r>
       <w:r>
         <w:rPr>
           <w:rFonts w:cstheme="minorHAnsi"/>
+          <w:color w:val="92D050"/>
         </w:rPr>
         <w:t xml:space="preserve">errors, like </w:t>
       </w:r>
       <w:r>
         <w:rPr>
           <w:rFonts w:cstheme="minorHAnsi"/>
+          <w:color w:val="92D050"/>
         </w:rPr>
         <w:t xml:space="preserve">form validation or </w:t>
       </w:r>
       <w:r>
         <w:rPr>
           <w:rFonts w:cstheme="minorHAnsi"/>
+          <w:color w:val="92D050"/>
         </w:rPr>
         <w:t>placing an invalid bid</w:t>
       </w:r>
       <w:r>
         <w:rPr>
           <w:rFonts w:cstheme="minorHAnsi"/>
+          <w:color w:val="92D050"/>
         </w:rPr>
         <w:t xml:space="preserve">, you </w:t>
       </w:r>
@@ -7218,6 +7327,7 @@
           <w:rFonts w:cstheme="minorHAnsi"/>
           <w:b/>
           <w:bCs/>
+          <w:color w:val="92D050"/>
         </w:rPr>
         <w:t xml:space="preserve">should display </w:t>
       </w:r>
@@ -7226,6 +7336,7 @@
           <w:rFonts w:cstheme="minorHAnsi"/>
           <w:b/>
           <w:bCs/>
+          <w:color w:val="92D050"/>
         </w:rPr>
         <w:t xml:space="preserve">a </w:t>
       </w:r>
@@ -7234,12 +7345,14 @@
           <w:rFonts w:cstheme="minorHAnsi"/>
           <w:b/>
           <w:bCs/>
+          <w:color w:val="92D050"/>
         </w:rPr>
         <w:t>div</w:t>
       </w:r>
       <w:r>
         <w:rPr>
           <w:rFonts w:cstheme="minorHAnsi"/>
+          <w:color w:val="92D050"/>
         </w:rPr>
         <w:t xml:space="preserve"> with class </w:t>
       </w:r>
@@ -7248,6 +7361,7 @@
           <w:rFonts w:cstheme="minorHAnsi"/>
           <w:b/>
           <w:bCs/>
+          <w:color w:val="92D050"/>
         </w:rPr>
         <w:t>"</w:t>
       </w:r>
@@ -7256,6 +7370,7 @@
           <w:rFonts w:cstheme="minorHAnsi"/>
           <w:b/>
           <w:bCs/>
+          <w:color w:val="92D050"/>
         </w:rPr>
         <w:t>error-box</w:t>
       </w:r>
@@ -7264,6 +7379,7 @@
           <w:rFonts w:cstheme="minorHAnsi"/>
           <w:b/>
           <w:bCs/>
+          <w:color w:val="92D050"/>
         </w:rPr>
         <w:t>"</w:t>
       </w:r>
@@ -7372,75 +7488,121 @@
       </w:r>
     </w:p>
     <w:p>
-      <w:r>
+      <w:pPr>
+        <w:rPr>
+          <w:color w:val="92D050"/>
+        </w:rPr>
+      </w:pPr>
+      <w:r>
+        <w:rPr>
+          <w:color w:val="92D050"/>
+        </w:rPr>
         <w:t xml:space="preserve">Authors can </w:t>
       </w:r>
       <w:r>
         <w:rPr>
           <w:b/>
           <w:bCs/>
+          <w:color w:val="92D050"/>
         </w:rPr>
         <w:t>close their auctions</w:t>
       </w:r>
       <w:r>
+        <w:rPr>
+          <w:color w:val="92D050"/>
+        </w:rPr>
         <w:t xml:space="preserve"> and view a </w:t>
       </w:r>
       <w:r>
         <w:rPr>
           <w:b/>
           <w:bCs/>
+          <w:color w:val="92D050"/>
         </w:rPr>
         <w:t>list of auctions</w:t>
       </w:r>
       <w:r>
+        <w:rPr>
+          <w:color w:val="92D050"/>
+        </w:rPr>
         <w:t xml:space="preserve"> they have closed.</w:t>
       </w:r>
     </w:p>
     <w:p>
       <w:r>
+        <w:rPr>
+          <w:color w:val="92D050"/>
+        </w:rPr>
         <w:t xml:space="preserve">On the </w:t>
       </w:r>
       <w:r>
         <w:rPr>
           <w:b/>
           <w:bCs/>
+          <w:color w:val="92D050"/>
         </w:rPr>
         <w:t>Details page</w:t>
       </w:r>
       <w:r>
+        <w:rPr>
+          <w:color w:val="92D050"/>
+        </w:rPr>
         <w:t xml:space="preserve"> of auctions created by the current user, </w:t>
       </w:r>
       <w:r>
+        <w:rPr>
+          <w:color w:val="92D050"/>
+        </w:rPr>
         <w:t xml:space="preserve">if there is a bidder, </w:t>
       </w:r>
       <w:r>
+        <w:rPr>
+          <w:color w:val="92D050"/>
+        </w:rPr>
         <w:t xml:space="preserve">a </w:t>
       </w:r>
       <w:r>
         <w:rPr>
           <w:b/>
           <w:bCs/>
+          <w:color w:val="92D050"/>
         </w:rPr>
         <w:t>Close Auction</w:t>
       </w:r>
       <w:r>
+        <w:rPr>
+          <w:color w:val="92D050"/>
+        </w:rPr>
         <w:t xml:space="preserve"> button should appear</w:t>
       </w:r>
       <w:r>
+        <w:rPr>
+          <w:color w:val="92D050"/>
+        </w:rPr>
         <w:t xml:space="preserve"> </w:t>
       </w:r>
       <w:r>
+        <w:rPr>
+          <w:color w:val="92D050"/>
+        </w:rPr>
         <w:t>near the price information</w:t>
       </w:r>
       <w:r>
+        <w:rPr>
+          <w:color w:val="92D050"/>
+        </w:rPr>
         <w:t>. Clicking</w:t>
       </w:r>
       <w:r>
+        <w:rPr>
+          <w:color w:val="92D050"/>
+        </w:rPr>
         <w:t xml:space="preserve"> this link </w:t>
       </w:r>
       <w:r>
         <w:rPr>
           <w:rFonts w:cstheme="minorHAnsi"/>
+          <w:color w:val="92D050"/>
         </w:rPr>
         <w:t xml:space="preserve">should </w:t>
       </w:r>
@@ -7449,20 +7611,14 @@
           <w:rFonts w:cstheme="minorHAnsi"/>
           <w:b/>
           <w:bCs/>
-        </w:rPr>
-        <w:t>r</w:t>
-      </w:r>
-      <w:r>
-        <w:rPr>
-          <w:rFonts w:cstheme="minorHAnsi"/>
-          <w:b/>
-          <w:bCs/>
-        </w:rPr>
-        <w:t>edirect</w:t>
-      </w:r>
-      <w:r>
-        <w:rPr>
-          <w:rFonts w:cstheme="minorHAnsi"/>
+          <w:color w:val="92D050"/>
+        </w:rPr>
+        <w:t>redirect</w:t>
+      </w:r>
+      <w:r>
+        <w:rPr>
+          <w:rFonts w:cstheme="minorHAnsi"/>
+          <w:color w:val="92D050"/>
         </w:rPr>
         <w:t xml:space="preserve"> the user to the </w:t>
       </w:r>
@@ -7470,49 +7626,74 @@
         <w:rPr>
           <w:b/>
           <w:bCs/>
+          <w:color w:val="92D050"/>
         </w:rPr>
         <w:t>Closed Auctions page</w:t>
       </w:r>
       <w:r>
+        <w:rPr>
+          <w:color w:val="92D050"/>
+        </w:rPr>
         <w:t xml:space="preserve"> and </w:t>
       </w:r>
       <w:r>
+        <w:rPr>
+          <w:color w:val="92D050"/>
+        </w:rPr>
         <w:t xml:space="preserve">causes the auction to </w:t>
       </w:r>
       <w:r>
         <w:rPr>
           <w:b/>
           <w:bCs/>
+          <w:color w:val="92D050"/>
         </w:rPr>
         <w:t>no longer be displayed</w:t>
       </w:r>
       <w:r>
+        <w:rPr>
+          <w:color w:val="92D050"/>
+        </w:rPr>
         <w:t xml:space="preserve"> when </w:t>
       </w:r>
       <w:r>
+        <w:rPr>
+          <w:color w:val="92D050"/>
+        </w:rPr>
         <w:t>browsing</w:t>
       </w:r>
       <w:r>
+        <w:rPr>
+          <w:color w:val="92D050"/>
+        </w:rPr>
         <w:t xml:space="preserve"> the </w:t>
       </w:r>
       <w:r>
         <w:rPr>
           <w:b/>
           <w:bCs/>
+          <w:color w:val="92D050"/>
         </w:rPr>
         <w:t>catalog</w:t>
       </w:r>
       <w:r>
+        <w:rPr>
+          <w:color w:val="92D050"/>
+        </w:rPr>
         <w:t xml:space="preserve">. Instead, it will now be visible in the </w:t>
       </w:r>
       <w:r>
         <w:rPr>
           <w:b/>
           <w:bCs/>
+          <w:color w:val="92D050"/>
         </w:rPr>
         <w:t>Closed Auctions page</w:t>
       </w:r>
       <w:r>
+        <w:rPr>
+          <w:color w:val="92D050"/>
+        </w:rPr>
         <w:t xml:space="preserve"> for the current user.</w:t>
       </w:r>
     </w:p>
@@ -7582,29 +7763,51 @@
       </w:r>
     </w:p>
     <w:p>
-      <w:r>
-        <w:t xml:space="preserve">In the </w:t>
-      </w:r>
-      <w:r>
-        <w:rPr>
-          <w:b/>
-          <w:bCs/>
+      <w:pPr>
+        <w:rPr>
+          <w:color w:val="92D050"/>
+        </w:rPr>
+      </w:pPr>
+      <w:r>
+        <w:t xml:space="preserve">In </w:t>
+      </w:r>
+      <w:r>
+        <w:rPr>
+          <w:color w:val="92D050"/>
+        </w:rPr>
+        <w:t xml:space="preserve">the </w:t>
+      </w:r>
+      <w:r>
+        <w:rPr>
+          <w:b/>
+          <w:bCs/>
+          <w:color w:val="92D050"/>
         </w:rPr>
         <w:t>navigation bar</w:t>
       </w:r>
       <w:r>
+        <w:rPr>
+          <w:color w:val="92D050"/>
+        </w:rPr>
         <w:t xml:space="preserve"> of Users, a</w:t>
       </w:r>
       <w:r>
+        <w:rPr>
+          <w:color w:val="92D050"/>
+        </w:rPr>
         <w:t>n</w:t>
       </w:r>
       <w:r>
+        <w:rPr>
+          <w:color w:val="92D050"/>
+        </w:rPr>
         <w:t xml:space="preserve"> additional link is displayed, that leads to a list of their </w:t>
       </w:r>
       <w:r>
         <w:rPr>
           <w:b/>
           <w:bCs/>
+          <w:color w:val="92D050"/>
         </w:rPr>
         <w:t>C</w:t>
       </w:r>
@@ -7612,6 +7815,7 @@
         <w:rPr>
           <w:b/>
           <w:bCs/>
+          <w:color w:val="92D050"/>
         </w:rPr>
         <w:t xml:space="preserve">losed </w:t>
       </w:r>
@@ -7619,6 +7823,7 @@
         <w:rPr>
           <w:b/>
           <w:bCs/>
+          <w:color w:val="92D050"/>
         </w:rPr>
         <w:t>A</w:t>
       </w:r>
@@ -7626,10 +7831,14 @@
         <w:rPr>
           <w:b/>
           <w:bCs/>
+          <w:color w:val="92D050"/>
         </w:rPr>
         <w:t>uctions</w:t>
       </w:r>
       <w:r>
+        <w:rPr>
+          <w:color w:val="92D050"/>
+        </w:rPr>
         <w:t>:</w:t>
       </w:r>
     </w:p>
@@ -7755,6 +7964,9 @@
       </w:r>
     </w:p>
     <w:p>
+      <w:pPr>
+        <w:jc w:val="right"/>
+      </w:pPr>
       <w:r>
         <w:rPr>
           <w:noProof/>

</xml_diff>